<commit_message>
fixed mistake regression analysis
</commit_message>
<xml_diff>
--- a/Meta docs/planning.docx
+++ b/Meta docs/planning.docx
@@ -17,10 +17,7 @@
         </w:numPr>
       </w:pPr>
       <w:r>
-        <w:t>Cleaning and documenting of the implemented technique</w:t>
-      </w:r>
-      <w:r>
-        <w:t xml:space="preserve"> (16h)</w:t>
+        <w:t>Cleaning and documenting of the implemented technique (16h)</w:t>
       </w:r>
     </w:p>
     <w:p>
@@ -32,10 +29,7 @@
         </w:numPr>
       </w:pPr>
       <w:r>
-        <w:t>Optimizing the calculations required for the technique</w:t>
-      </w:r>
-      <w:r>
-        <w:t xml:space="preserve"> (32h)</w:t>
+        <w:t>Optimizing the calculations required for the technique (32h)</w:t>
       </w:r>
     </w:p>
     <w:p>
@@ -47,10 +41,7 @@
         </w:numPr>
       </w:pPr>
       <w:r>
-        <w:t>Optimizing and validating of technique parameters</w:t>
-      </w:r>
-      <w:r>
-        <w:t xml:space="preserve"> (48h)</w:t>
+        <w:t>Optimizing and validating of technique parameters (48h)</w:t>
       </w:r>
     </w:p>
     <w:p>
@@ -62,13 +53,7 @@
         </w:numPr>
       </w:pPr>
       <w:r>
-        <w:t>Combining and doc</w:t>
-      </w:r>
-      <w:r>
-        <w:t xml:space="preserve">umenting the results of points 1 – 3 </w:t>
-      </w:r>
-      <w:r>
-        <w:t>(32h)</w:t>
+        <w:t>Combining and documenting the results of points 1 – 3 (32h)</w:t>
       </w:r>
     </w:p>
     <w:p/>
@@ -112,12 +97,6 @@
         <w:gridCol w:w="8280"/>
       </w:tblGrid>
       <w:tr>
-        <w:tblPrEx>
-          <w:tblCellMar>
-            <w:top w:w="0" w:type="dxa"/>
-            <w:bottom w:w="0" w:type="dxa"/>
-          </w:tblCellMar>
-        </w:tblPrEx>
         <w:trPr>
           <w:trHeight w:val="564"/>
         </w:trPr>
@@ -149,12 +128,6 @@
         </w:tc>
       </w:tr>
       <w:tr>
-        <w:tblPrEx>
-          <w:tblCellMar>
-            <w:top w:w="0" w:type="dxa"/>
-            <w:bottom w:w="0" w:type="dxa"/>
-          </w:tblCellMar>
-        </w:tblPrEx>
         <w:trPr>
           <w:trHeight w:val="684"/>
         </w:trPr>
@@ -197,12 +170,6 @@
         </w:tc>
       </w:tr>
       <w:tr>
-        <w:tblPrEx>
-          <w:tblCellMar>
-            <w:top w:w="0" w:type="dxa"/>
-            <w:bottom w:w="0" w:type="dxa"/>
-          </w:tblCellMar>
-        </w:tblPrEx>
         <w:trPr>
           <w:trHeight w:val="648"/>
         </w:trPr>
@@ -255,12 +222,6 @@
         </w:tc>
       </w:tr>
       <w:tr>
-        <w:tblPrEx>
-          <w:tblCellMar>
-            <w:top w:w="0" w:type="dxa"/>
-            <w:bottom w:w="0" w:type="dxa"/>
-          </w:tblCellMar>
-        </w:tblPrEx>
         <w:trPr>
           <w:trHeight w:val="708"/>
         </w:trPr>
@@ -293,18 +254,15 @@
               <w:tab/>
               <w:t>(Done!)</w:t>
             </w:r>
+            <w:r>
+              <w:t xml:space="preserve"> </w:t>
+            </w:r>
             <w:bookmarkStart w:id="0" w:name="_GoBack"/>
             <w:bookmarkEnd w:id="0"/>
           </w:p>
         </w:tc>
       </w:tr>
       <w:tr>
-        <w:tblPrEx>
-          <w:tblCellMar>
-            <w:top w:w="0" w:type="dxa"/>
-            <w:bottom w:w="0" w:type="dxa"/>
-          </w:tblCellMar>
-        </w:tblPrEx>
         <w:trPr>
           <w:trHeight w:val="588"/>
         </w:trPr>
@@ -338,12 +296,6 @@
         </w:tc>
       </w:tr>
       <w:tr>
-        <w:tblPrEx>
-          <w:tblCellMar>
-            <w:top w:w="0" w:type="dxa"/>
-            <w:bottom w:w="0" w:type="dxa"/>
-          </w:tblCellMar>
-        </w:tblPrEx>
         <w:trPr>
           <w:trHeight w:val="396"/>
         </w:trPr>
@@ -378,10 +330,6 @@
             <w:insideH w:val="none" w:sz="0" w:space="0" w:color="auto"/>
             <w:insideV w:val="none" w:sz="0" w:space="0" w:color="auto"/>
           </w:tblBorders>
-          <w:tblCellMar>
-            <w:top w:w="0" w:type="dxa"/>
-            <w:bottom w:w="0" w:type="dxa"/>
-          </w:tblCellMar>
         </w:tblPrEx>
         <w:trPr>
           <w:trHeight w:val="100"/>
@@ -427,10 +375,6 @@
             <w:insideH w:val="none" w:sz="0" w:space="0" w:color="auto"/>
             <w:insideV w:val="none" w:sz="0" w:space="0" w:color="auto"/>
           </w:tblBorders>
-          <w:tblCellMar>
-            <w:top w:w="0" w:type="dxa"/>
-            <w:bottom w:w="0" w:type="dxa"/>
-          </w:tblCellMar>
         </w:tblPrEx>
         <w:trPr>
           <w:trHeight w:val="100"/>
@@ -477,10 +421,6 @@
             <w:insideH w:val="none" w:sz="0" w:space="0" w:color="auto"/>
             <w:insideV w:val="none" w:sz="0" w:space="0" w:color="auto"/>
           </w:tblBorders>
-          <w:tblCellMar>
-            <w:top w:w="0" w:type="dxa"/>
-            <w:bottom w:w="0" w:type="dxa"/>
-          </w:tblCellMar>
         </w:tblPrEx>
         <w:trPr>
           <w:trHeight w:val="100"/>
@@ -523,10 +463,6 @@
             <w:insideH w:val="none" w:sz="0" w:space="0" w:color="auto"/>
             <w:insideV w:val="none" w:sz="0" w:space="0" w:color="auto"/>
           </w:tblBorders>
-          <w:tblCellMar>
-            <w:top w:w="0" w:type="dxa"/>
-            <w:bottom w:w="0" w:type="dxa"/>
-          </w:tblCellMar>
         </w:tblPrEx>
         <w:trPr>
           <w:trHeight w:val="100"/>
@@ -569,10 +505,6 @@
             <w:insideH w:val="none" w:sz="0" w:space="0" w:color="auto"/>
             <w:insideV w:val="none" w:sz="0" w:space="0" w:color="auto"/>
           </w:tblBorders>
-          <w:tblCellMar>
-            <w:top w:w="0" w:type="dxa"/>
-            <w:bottom w:w="0" w:type="dxa"/>
-          </w:tblCellMar>
         </w:tblPrEx>
         <w:trPr>
           <w:trHeight w:val="100"/>

</xml_diff>